<commit_message>
Final autonomous tuning before competition. Retuned elevator scale and zero offset. Used two modern robotics range sensor for aligning cryptobox. Minor correction in Control Award doc.
</commit_message>
<xml_diff>
--- a/doc/EngineeringNotebook/FTC3543_2017_18_Control_Award_Form.docx
+++ b/doc/EngineeringNotebook/FTC3543_2017_18_Control_Award_Form.docx
@@ -3208,7 +3208,7 @@
           <w:rFonts w:ascii="Arial" w:hAnsi="Arial" w:cs="Arial"/>
           <w:b/>
         </w:rPr>
-        <w:t>Sonar</w:t>
+        <w:t>Left Range</w:t>
       </w:r>
       <w:r>
         <w:rPr>
@@ -3222,13 +3222,6 @@
           <w:rFonts w:ascii="Arial" w:hAnsi="Arial" w:cs="Arial"/>
           <w:b/>
         </w:rPr>
-        <w:t xml:space="preserve">X </w:t>
-      </w:r>
-      <w:r>
-        <w:rPr>
-          <w:rFonts w:ascii="Arial" w:hAnsi="Arial" w:cs="Arial"/>
-          <w:b/>
-        </w:rPr>
         <w:t>Drive Test</w:t>
       </w:r>
       <w:r>
@@ -3247,19 +3240,55 @@
         <w:rPr>
           <w:rFonts w:ascii="Arial" w:hAnsi="Arial" w:cs="Arial"/>
         </w:rPr>
-        <w:t xml:space="preserve">towards the wall for the selected stopping distance. It is primarily used for calibrating the PID constants for the </w:t>
-      </w:r>
-      <w:r>
-        <w:rPr>
-          <w:rFonts w:ascii="Arial" w:hAnsi="Arial" w:cs="Arial"/>
-        </w:rPr>
-        <w:t>Sonar X</w:t>
-      </w:r>
-      <w:r>
-        <w:rPr>
-          <w:rFonts w:ascii="Arial" w:hAnsi="Arial" w:cs="Arial"/>
-        </w:rPr>
-        <w:t xml:space="preserve"> PID controller. One can adjust the PID constants to make the robot go as close to the target wall distance as possible without oscillation and within tolerance.</w:t>
+        <w:t xml:space="preserve">using the left ultrasonic range sensor </w:t>
+      </w:r>
+      <w:r>
+        <w:rPr>
+          <w:rFonts w:ascii="Arial" w:hAnsi="Arial" w:cs="Arial"/>
+        </w:rPr>
+        <w:t>towards</w:t>
+      </w:r>
+      <w:r>
+        <w:rPr>
+          <w:rFonts w:ascii="Arial" w:hAnsi="Arial" w:cs="Arial"/>
+        </w:rPr>
+        <w:t xml:space="preserve"> or away</w:t>
+      </w:r>
+      <w:r>
+        <w:rPr>
+          <w:rFonts w:ascii="Arial" w:hAnsi="Arial" w:cs="Arial"/>
+        </w:rPr>
+        <w:t xml:space="preserve"> </w:t>
+      </w:r>
+      <w:r>
+        <w:rPr>
+          <w:rFonts w:ascii="Arial" w:hAnsi="Arial" w:cs="Arial"/>
+        </w:rPr>
+        <w:t xml:space="preserve">from </w:t>
+      </w:r>
+      <w:r>
+        <w:rPr>
+          <w:rFonts w:ascii="Arial" w:hAnsi="Arial" w:cs="Arial"/>
+        </w:rPr>
+        <w:t xml:space="preserve">the wall for the selected stopping distance. It is primarily used for calibrating the PID constants for the </w:t>
+      </w:r>
+      <w:r>
+        <w:rPr>
+          <w:rFonts w:ascii="Arial" w:hAnsi="Arial" w:cs="Arial"/>
+        </w:rPr>
+        <w:t>X Range</w:t>
+      </w:r>
+      <w:r>
+        <w:rPr>
+          <w:rFonts w:ascii="Arial" w:hAnsi="Arial" w:cs="Arial"/>
+        </w:rPr>
+        <w:t xml:space="preserve"> </w:t>
+      </w:r>
+      <w:r>
+        <w:rPr>
+          <w:rFonts w:ascii="Arial" w:hAnsi="Arial" w:cs="Arial"/>
+        </w:rPr>
+        <w:t>PID controller. One can adjust the PID constants to make the robot go as close to the target wall distance as possible without oscillation and within tolerance.</w:t>
       </w:r>
     </w:p>
     <w:p>
@@ -3278,7 +3307,28 @@
           <w:rFonts w:ascii="Arial" w:hAnsi="Arial" w:cs="Arial"/>
           <w:b/>
         </w:rPr>
-        <w:t>Sonar Y Drive Test</w:t>
+        <w:t>Right</w:t>
+      </w:r>
+      <w:r>
+        <w:rPr>
+          <w:rFonts w:ascii="Arial" w:hAnsi="Arial" w:cs="Arial"/>
+          <w:b/>
+        </w:rPr>
+        <w:t xml:space="preserve"> </w:t>
+      </w:r>
+      <w:r>
+        <w:rPr>
+          <w:rFonts w:ascii="Arial" w:hAnsi="Arial" w:cs="Arial"/>
+          <w:b/>
+        </w:rPr>
+        <w:t>Range</w:t>
+      </w:r>
+      <w:r>
+        <w:rPr>
+          <w:rFonts w:ascii="Arial" w:hAnsi="Arial" w:cs="Arial"/>
+          <w:b/>
+        </w:rPr>
+        <w:t xml:space="preserve"> Drive Test</w:t>
       </w:r>
       <w:r>
         <w:rPr>
@@ -3290,34 +3340,51 @@
         <w:rPr>
           <w:rFonts w:ascii="Arial" w:hAnsi="Arial" w:cs="Arial"/>
         </w:rPr>
-        <w:t xml:space="preserve"> This test is </w:t>
-      </w:r>
-      <w:proofErr w:type="spellStart"/>
-      <w:r>
-        <w:rPr>
-          <w:rFonts w:ascii="Arial" w:hAnsi="Arial" w:cs="Arial"/>
-        </w:rPr>
-        <w:t>smilar</w:t>
-      </w:r>
-      <w:proofErr w:type="spellEnd"/>
-      <w:r>
-        <w:rPr>
-          <w:rFonts w:ascii="Arial" w:hAnsi="Arial" w:cs="Arial"/>
-        </w:rPr>
-        <w:t xml:space="preserve"> to </w:t>
+        <w:t xml:space="preserve"> This test is s</w:t>
+      </w:r>
+      <w:r>
+        <w:rPr>
+          <w:rFonts w:ascii="Arial" w:hAnsi="Arial" w:cs="Arial"/>
+        </w:rPr>
+        <w:t>i</w:t>
+      </w:r>
+      <w:r>
+        <w:rPr>
+          <w:rFonts w:ascii="Arial" w:hAnsi="Arial" w:cs="Arial"/>
+        </w:rPr>
+        <w:t xml:space="preserve">milar to </w:t>
       </w:r>
       <w:r>
         <w:rPr>
           <w:rFonts w:ascii="Arial" w:hAnsi="Arial" w:cs="Arial"/>
           <w:b/>
         </w:rPr>
-        <w:t>Sonar X Drive Test</w:t>
-      </w:r>
-      <w:r>
-        <w:rPr>
-          <w:rFonts w:ascii="Arial" w:hAnsi="Arial" w:cs="Arial"/>
-        </w:rPr>
-        <w:t xml:space="preserve"> but for the Y direction.</w:t>
+        <w:t>Left Range</w:t>
+      </w:r>
+      <w:r>
+        <w:rPr>
+          <w:rFonts w:ascii="Arial" w:hAnsi="Arial" w:cs="Arial"/>
+          <w:b/>
+        </w:rPr>
+        <w:t xml:space="preserve"> Drive Test</w:t>
+      </w:r>
+      <w:r>
+        <w:rPr>
+          <w:rFonts w:ascii="Arial" w:hAnsi="Arial" w:cs="Arial"/>
+        </w:rPr>
+        <w:t xml:space="preserve"> but </w:t>
+      </w:r>
+      <w:r>
+        <w:rPr>
+          <w:rFonts w:ascii="Arial" w:hAnsi="Arial" w:cs="Arial"/>
+        </w:rPr>
+        <w:t>using the right ultrasonic range sensor instead</w:t>
+      </w:r>
+      <w:r>
+        <w:rPr>
+          <w:rFonts w:ascii="Arial" w:hAnsi="Arial" w:cs="Arial"/>
+        </w:rPr>
+        <w:t>.</w:t>
       </w:r>
     </w:p>
     <w:p>
@@ -3331,6 +3398,7 @@
         <w:rPr>
           <w:rFonts w:ascii="Arial" w:hAnsi="Arial" w:cs="Arial"/>
         </w:rPr>
+        <w:lastRenderedPageBreak/>
         <w:t>All these</w:t>
       </w:r>
       <w:r>
@@ -3379,14 +3447,7 @@
         <w:rPr>
           <w:rFonts w:ascii="Arial" w:hAnsi="Arial" w:cs="Arial"/>
         </w:rPr>
-        <w:t xml:space="preserve"> as part of our Open Source </w:t>
-      </w:r>
-      <w:r>
-        <w:rPr>
-          <w:rFonts w:ascii="Arial" w:hAnsi="Arial" w:cs="Arial"/>
-        </w:rPr>
-        <w:lastRenderedPageBreak/>
-        <w:t>Software.</w:t>
+        <w:t xml:space="preserve"> as part of our Open Source Software.</w:t>
       </w:r>
       <w:r>
         <w:rPr>
@@ -3451,10 +3512,10 @@
             <v:path o:extrusionok="f" gradientshapeok="t" o:connecttype="rect"/>
             <o:lock v:ext="edit" aspectratio="t"/>
           </v:shapetype>
-          <v:shape id="_x0000_i1034" type="#_x0000_t75" style="width:424.5pt;height:676.5pt" o:ole="">
+          <v:shape id="_x0000_i1025" type="#_x0000_t75" style="width:424.5pt;height:676.5pt" o:ole="">
             <v:imagedata r:id="rId9" o:title=""/>
           </v:shape>
-          <o:OLEObject Type="Embed" ProgID="Visio.Drawing.15" ShapeID="_x0000_i1034" DrawAspect="Content" ObjectID="_1574813047" r:id="rId10"/>
+          <o:OLEObject Type="Embed" ProgID="Visio.Drawing.15" ShapeID="_x0000_i1025" DrawAspect="Content" ObjectID="_1574938581" r:id="rId10"/>
         </w:object>
       </w:r>
     </w:p>
@@ -3781,10 +3842,10 @@
       </w:pPr>
       <w:r>
         <w:object w:dxaOrig="7262" w:dyaOrig="5611">
-          <v:shape id="_x0000_i1044" type="#_x0000_t75" style="width:520.5pt;height:402.75pt" o:ole="">
+          <v:shape id="_x0000_i1026" type="#_x0000_t75" style="width:520.5pt;height:402.75pt" o:ole="">
             <v:imagedata r:id="rId11" o:title=""/>
           </v:shape>
-          <o:OLEObject Type="Embed" ProgID="Visio.Drawing.15" ShapeID="_x0000_i1044" DrawAspect="Content" ObjectID="_1574813048" r:id="rId12"/>
+          <o:OLEObject Type="Embed" ProgID="Visio.Drawing.15" ShapeID="_x0000_i1026" DrawAspect="Content" ObjectID="_1574938582" r:id="rId12"/>
         </w:object>
       </w:r>
     </w:p>
@@ -4130,21 +4191,7 @@
           <w:rStyle w:val="SubtleEmphasis"/>
           <w:i w:val="0"/>
         </w:rPr>
-        <w:t xml:space="preserve">. Detect the jewel color using the REV color sensor. Knock off the jewel with the opponent’s color. Grab and raise the glyph and go </w:t>
-      </w:r>
-      <w:r>
-        <w:rPr>
-          <w:rStyle w:val="SubtleEmphasis"/>
-          <w:i w:val="0"/>
-        </w:rPr>
-        <w:t>backward</w:t>
-      </w:r>
-      <w:r>
-        <w:rPr>
-          <w:rStyle w:val="SubtleEmphasis"/>
-          <w:i w:val="0"/>
-        </w:rPr>
-        <w:t xml:space="preserve"> to move off the balancing stone.</w:t>
+        <w:t>. Detect the jewel color using the REV color sensor. Knock off the jewel with the opponent’s color. Grab and raise the glyph and go backward to move off the balancing stone.</w:t>
       </w:r>
     </w:p>
     <w:p>
@@ -4184,21 +4231,7 @@
           <w:rStyle w:val="SubtleEmphasis"/>
           <w:i w:val="0"/>
         </w:rPr>
-        <w:t xml:space="preserve">Strafe to the </w:t>
-      </w:r>
-      <w:r>
-        <w:rPr>
-          <w:rStyle w:val="SubtleEmphasis"/>
-          <w:i w:val="0"/>
-        </w:rPr>
-        <w:t>left</w:t>
-      </w:r>
-      <w:r>
-        <w:rPr>
-          <w:rStyle w:val="SubtleEmphasis"/>
-          <w:i w:val="0"/>
-        </w:rPr>
-        <w:t xml:space="preserve"> to align the crypto box column according to the pictograph.</w:t>
+        <w:t>Strafe to the left to align the crypto box column according to the pictograph.</w:t>
       </w:r>
     </w:p>
     <w:p>
@@ -4336,35 +4369,7 @@
           <w:rStyle w:val="SubtleEmphasis"/>
           <w:i w:val="0"/>
         </w:rPr>
-        <w:t xml:space="preserve">Turn </w:t>
-      </w:r>
-      <w:r>
-        <w:rPr>
-          <w:rStyle w:val="SubtleEmphasis"/>
-          <w:i w:val="0"/>
-        </w:rPr>
-        <w:t>left</w:t>
-      </w:r>
-      <w:r>
-        <w:rPr>
-          <w:rStyle w:val="SubtleEmphasis"/>
-          <w:i w:val="0"/>
-        </w:rPr>
-        <w:t xml:space="preserve"> </w:t>
-      </w:r>
-      <w:r>
-        <w:rPr>
-          <w:rStyle w:val="SubtleEmphasis"/>
-          <w:i w:val="0"/>
-        </w:rPr>
-        <w:t>90</w:t>
-      </w:r>
-      <w:r>
-        <w:rPr>
-          <w:rStyle w:val="SubtleEmphasis"/>
-          <w:i w:val="0"/>
-        </w:rPr>
-        <w:t xml:space="preserve"> degrees so the front of the robot is facing the crypto box.</w:t>
+        <w:t>Turn left 90 degrees so the front of the robot is facing the crypto box.</w:t>
       </w:r>
     </w:p>
     <w:p>
@@ -4424,19 +4429,26 @@
           <w:rStyle w:val="SubtleEmphasis"/>
           <w:i w:val="0"/>
         </w:rPr>
-        <w:t>Back up a little so that the robot is not touching the glyph but still within the safe zone.</w:t>
-      </w:r>
-    </w:p>
-    <w:p>
-      <w:pPr>
-        <w:ind w:left="1080"/>
+        <w:t>Back up a little so t</w:t>
+      </w:r>
+      <w:bookmarkStart w:id="0" w:name="_GoBack"/>
+      <w:bookmarkEnd w:id="0"/>
+      <w:r>
         <w:rPr>
           <w:rStyle w:val="SubtleEmphasis"/>
           <w:i w:val="0"/>
         </w:rPr>
-      </w:pPr>
-      <w:bookmarkStart w:id="0" w:name="_GoBack"/>
-      <w:bookmarkEnd w:id="0"/>
+        <w:t>hat the robot is not touching the glyph but still within the safe zone.</w:t>
+      </w:r>
+    </w:p>
+    <w:p>
+      <w:pPr>
+        <w:ind w:left="1080"/>
+        <w:rPr>
+          <w:rStyle w:val="SubtleEmphasis"/>
+          <w:i w:val="0"/>
+        </w:rPr>
+      </w:pPr>
     </w:p>
     <w:sectPr>
       <w:headerReference w:type="default" r:id="rId13"/>

</xml_diff>